<commit_message>
Inclusion of Team Name in the Templates
</commit_message>
<xml_diff>
--- a/Docs/Templates/Template Processos.docx
+++ b/Docs/Templates/Template Processos.docx
@@ -64,19 +64,11 @@
                         <w:rFonts w:asciiTheme="majorHAnsi" w:eastAsiaTheme="majorEastAsia" w:hAnsiTheme="majorHAnsi" w:cstheme="majorBidi"/>
                       </w:rPr>
                     </w:pPr>
-                    <w:proofErr w:type="gramStart"/>
                     <w:r>
                       <w:rPr>
                         <w:rFonts w:asciiTheme="majorHAnsi" w:eastAsiaTheme="majorEastAsia" w:hAnsiTheme="majorHAnsi" w:cstheme="majorBidi"/>
                       </w:rPr>
-                      <w:t>Team</w:t>
-                    </w:r>
-                    <w:proofErr w:type="gramEnd"/>
-                    <w:r>
-                      <w:rPr>
-                        <w:rFonts w:asciiTheme="majorHAnsi" w:eastAsiaTheme="majorEastAsia" w:hAnsiTheme="majorHAnsi" w:cstheme="majorBidi"/>
-                      </w:rPr>
-                      <w:t xml:space="preserve"> 2</w:t>
+                      <w:t>PS2Win</w:t>
                     </w:r>
                   </w:p>
                 </w:tc>
@@ -3042,9 +3034,6 @@
       <w:sdtPr>
         <w:alias w:val="Comentários"/>
         <w:id w:val="5830539"/>
-        <w:placeholder>
-          <w:docPart w:val="85948A0E8A9F47C2A26482D71217A7AD"/>
-        </w:placeholder>
         <w:dataBinding w:prefixMappings="xmlns:ns0='http://purl.org/dc/elements/1.1/' xmlns:ns1='http://schemas.openxmlformats.org/package/2006/metadata/core-properties' " w:xpath="/ns1:coreProperties[1]/ns0:description[1]" w:storeItemID="{6C3C8BC8-F283-45AE-878A-BAB7291924A1}"/>
         <w:text w:multiLine="1"/>
       </w:sdtPr>
@@ -3183,9 +3172,6 @@
       <w:sdtPr>
         <w:alias w:val="Comentários"/>
         <w:id w:val="5830538"/>
-        <w:placeholder>
-          <w:docPart w:val="5AFB9D389F4848D4BD76131CEF3D38AC"/>
-        </w:placeholder>
         <w:dataBinding w:prefixMappings="xmlns:ns0='http://purl.org/dc/elements/1.1/' xmlns:ns1='http://schemas.openxmlformats.org/package/2006/metadata/core-properties' " w:xpath="/ns1:coreProperties[1]/ns0:description[1]" w:storeItemID="{6C3C8BC8-F283-45AE-878A-BAB7291924A1}"/>
         <w:text w:multiLine="1"/>
       </w:sdtPr>
@@ -4068,35 +4054,6 @@
         </w:p>
       </w:docPartBody>
     </w:docPart>
-    <w:docPart>
-      <w:docPartPr>
-        <w:name w:val="7CE27CAF48E34691ADD6BB48640C1FDC"/>
-        <w:category>
-          <w:name w:val="Geral"/>
-          <w:gallery w:val="placeholder"/>
-        </w:category>
-        <w:types>
-          <w:type w:val="bbPlcHdr"/>
-        </w:types>
-        <w:behaviors>
-          <w:behavior w:val="content"/>
-        </w:behaviors>
-        <w:guid w:val="{EF5309B7-3889-445D-A1EA-E45CEED7E43D}"/>
-      </w:docPartPr>
-      <w:docPartBody>
-        <w:p>
-          <w:pPr>
-            <w:pStyle w:val="7CE27CAF48E34691ADD6BB48640C1FDC"/>
-          </w:pPr>
-          <w:r>
-            <w:rPr>
-              <w:color w:val="4F81BD" w:themeColor="accent1"/>
-            </w:rPr>
-            <w:t>[Escrever o nome do autor]</w:t>
-          </w:r>
-        </w:p>
-      </w:docPartBody>
-    </w:docPart>
   </w:docParts>
 </w:glossaryDocument>
 </file>
@@ -4151,6 +4108,7 @@
     <w:rsid w:val="007759B5"/>
     <w:rsid w:val="00BD7072"/>
     <w:rsid w:val="00C635E7"/>
+    <w:rsid w:val="00C90479"/>
     <w:rsid w:val="00DF7858"/>
     <w:rsid w:val="00FE5A4A"/>
   </w:rsids>
@@ -5170,7 +5128,7 @@
 </file>
 
 <file path=customXml/itemProps2.xml><?xml version="1.0" encoding="utf-8"?>
-<ds:datastoreItem xmlns:ds="http://schemas.openxmlformats.org/officeDocument/2006/customXml" ds:itemID="{AAC65794-3A0C-4BBD-B4BD-5ED6AA818D76}">
+<ds:datastoreItem xmlns:ds="http://schemas.openxmlformats.org/officeDocument/2006/customXml" ds:itemID="{4473520F-6A36-49DA-B9F2-26B357963BF0}">
   <ds:schemaRefs>
     <ds:schemaRef ds:uri="http://schemas.openxmlformats.org/officeDocument/2006/bibliography"/>
   </ds:schemaRefs>

</xml_diff>